<commit_message>
Added projects in table form
</commit_message>
<xml_diff>
--- a/Jamison Mercurio Resume.docx
+++ b/Jamison Mercurio Resume.docx
@@ -253,17 +253,7 @@
           <w:sz w:val="21"/>
           <w:szCs w:val="21"/>
         </w:rPr>
-        <w:t>Ma</w:t>
-      </w:r>
-      <w:bookmarkStart w:id="0" w:name="_GoBack"/>
-      <w:bookmarkEnd w:id="0"/>
-      <w:r>
-        <w:rPr>
-          <w:rFonts w:ascii="Times New Roman" w:hAnsi="Times New Roman" w:cs="Times New Roman"/>
-          <w:sz w:val="21"/>
-          <w:szCs w:val="21"/>
-        </w:rPr>
-        <w:t xml:space="preserve">jor: </w:t>
+        <w:t xml:space="preserve">Major: </w:t>
       </w:r>
       <w:r>
         <w:rPr>
@@ -392,23 +382,21 @@
         </w:rPr>
         <w:t>HTML/</w:t>
       </w:r>
-      <w:proofErr w:type="spellStart"/>
-      <w:r>
-        <w:rPr>
-          <w:rFonts w:ascii="Times New Roman" w:hAnsi="Times New Roman" w:cs="Times New Roman"/>
-          <w:sz w:val="21"/>
-          <w:szCs w:val="21"/>
-        </w:rPr>
-        <w:t>Javascript</w:t>
-      </w:r>
-      <w:proofErr w:type="spellEnd"/>
-      <w:r>
-        <w:rPr>
-          <w:rFonts w:ascii="Times New Roman" w:hAnsi="Times New Roman" w:cs="Times New Roman"/>
-          <w:sz w:val="21"/>
-          <w:szCs w:val="21"/>
-        </w:rPr>
-        <w:t xml:space="preserve">, </w:t>
+      <w:r>
+        <w:rPr>
+          <w:rFonts w:ascii="Times New Roman" w:hAnsi="Times New Roman" w:cs="Times New Roman"/>
+          <w:sz w:val="21"/>
+          <w:szCs w:val="21"/>
+        </w:rPr>
+        <w:t>CSS/</w:t>
+      </w:r>
+      <w:r>
+        <w:rPr>
+          <w:rFonts w:ascii="Times New Roman" w:hAnsi="Times New Roman" w:cs="Times New Roman"/>
+          <w:sz w:val="21"/>
+          <w:szCs w:val="21"/>
+        </w:rPr>
+        <w:t xml:space="preserve">Javascript, </w:t>
       </w:r>
       <w:r>
         <w:rPr>
@@ -511,16 +499,7 @@
           <w:sz w:val="21"/>
           <w:szCs w:val="21"/>
         </w:rPr>
-        <w:t xml:space="preserve"> </w:t>
-      </w:r>
-      <w:proofErr w:type="spellStart"/>
-      <w:r>
-        <w:rPr>
-          <w:rFonts w:ascii="Times New Roman" w:hAnsi="Times New Roman" w:cs="Times New Roman"/>
-          <w:sz w:val="21"/>
-          <w:szCs w:val="21"/>
-        </w:rPr>
-        <w:t>Alg</w:t>
+        <w:t xml:space="preserve"> Alg</w:t>
       </w:r>
       <w:r>
         <w:rPr>
@@ -530,7 +509,6 @@
         </w:rPr>
         <w:t>s</w:t>
       </w:r>
-      <w:proofErr w:type="spellEnd"/>
       <w:r>
         <w:rPr>
           <w:rFonts w:ascii="Times New Roman" w:hAnsi="Times New Roman" w:cs="Times New Roman"/>
@@ -894,25 +872,23 @@
           <w:b/>
           <w:szCs w:val="23"/>
         </w:rPr>
-        <w:t xml:space="preserve">Software Development Intern, </w:t>
-      </w:r>
-      <w:proofErr w:type="spellStart"/>
+        <w:t>Software Devel</w:t>
+      </w:r>
       <w:r>
         <w:rPr>
           <w:rFonts w:ascii="Times New Roman" w:hAnsi="Times New Roman" w:cs="Times New Roman"/>
           <w:b/>
           <w:szCs w:val="23"/>
         </w:rPr>
-        <w:t>Membit</w:t>
-      </w:r>
-      <w:proofErr w:type="spellEnd"/>
+        <w:t>opment Intern, Membit Inc.</w:t>
+      </w:r>
       <w:r>
         <w:rPr>
           <w:rFonts w:ascii="Times New Roman" w:hAnsi="Times New Roman" w:cs="Times New Roman"/>
           <w:b/>
           <w:szCs w:val="23"/>
         </w:rPr>
-        <w:t xml:space="preserve"> Inc.</w:t>
+        <w:tab/>
       </w:r>
       <w:r>
         <w:rPr>
@@ -945,31 +921,10 @@
           <w:szCs w:val="23"/>
         </w:rPr>
         <w:tab/>
-      </w:r>
-      <w:r>
-        <w:rPr>
-          <w:rFonts w:ascii="Times New Roman" w:hAnsi="Times New Roman" w:cs="Times New Roman"/>
-          <w:b/>
-          <w:szCs w:val="23"/>
-        </w:rPr>
-        <w:tab/>
-      </w:r>
-      <w:r>
-        <w:rPr>
-          <w:rFonts w:ascii="Times New Roman" w:hAnsi="Times New Roman" w:cs="Times New Roman"/>
-          <w:b/>
-          <w:szCs w:val="23"/>
-        </w:rPr>
-        <w:tab/>
-      </w:r>
-      <w:r>
-        <w:rPr>
-          <w:rFonts w:ascii="Times New Roman" w:hAnsi="Times New Roman" w:cs="Times New Roman"/>
-          <w:b/>
-          <w:szCs w:val="23"/>
-        </w:rPr>
-        <w:t xml:space="preserve">   </w:t>
-      </w:r>
+        <w:t xml:space="preserve">       </w:t>
+      </w:r>
+      <w:bookmarkStart w:id="0" w:name="_GoBack"/>
+      <w:bookmarkEnd w:id="0"/>
       <w:r>
         <w:rPr>
           <w:rFonts w:ascii="Times New Roman" w:hAnsi="Times New Roman" w:cs="Times New Roman"/>
@@ -992,7 +947,31 @@
           <w:sz w:val="20"/>
           <w:szCs w:val="23"/>
         </w:rPr>
-        <w:t>2018 - Present</w:t>
+        <w:t xml:space="preserve">2018 </w:t>
+      </w:r>
+      <w:r>
+        <w:rPr>
+          <w:rFonts w:ascii="Times New Roman" w:hAnsi="Times New Roman" w:cs="Times New Roman"/>
+          <w:sz w:val="20"/>
+          <w:szCs w:val="23"/>
+        </w:rPr>
+        <w:t>–</w:t>
+      </w:r>
+      <w:r>
+        <w:rPr>
+          <w:rFonts w:ascii="Times New Roman" w:hAnsi="Times New Roman" w:cs="Times New Roman"/>
+          <w:sz w:val="20"/>
+          <w:szCs w:val="23"/>
+        </w:rPr>
+        <w:t xml:space="preserve"> </w:t>
+      </w:r>
+      <w:r>
+        <w:rPr>
+          <w:rFonts w:ascii="Times New Roman" w:hAnsi="Times New Roman" w:cs="Times New Roman"/>
+          <w:sz w:val="20"/>
+          <w:szCs w:val="23"/>
+        </w:rPr>
+        <w:t>August 2018</w:t>
       </w:r>
     </w:p>
     <w:p>
@@ -1096,25 +1075,7 @@
           <w:sz w:val="21"/>
           <w:szCs w:val="21"/>
         </w:rPr>
-        <w:t xml:space="preserve">Improved photo-viewing and sharing ease-of-use on </w:t>
-      </w:r>
-      <w:proofErr w:type="spellStart"/>
-      <w:r>
-        <w:rPr>
-          <w:rFonts w:ascii="Times New Roman" w:hAnsi="Times New Roman" w:cs="Times New Roman"/>
-          <w:sz w:val="21"/>
-          <w:szCs w:val="21"/>
-        </w:rPr>
-        <w:t>Membit’s</w:t>
-      </w:r>
-      <w:proofErr w:type="spellEnd"/>
-      <w:r>
-        <w:rPr>
-          <w:rFonts w:ascii="Times New Roman" w:hAnsi="Times New Roman" w:cs="Times New Roman"/>
-          <w:sz w:val="21"/>
-          <w:szCs w:val="21"/>
-        </w:rPr>
-        <w:t xml:space="preserve"> website </w:t>
+        <w:t xml:space="preserve">Improved photo-viewing and sharing ease-of-use on Membit’s website </w:t>
       </w:r>
       <w:r>
         <w:rPr>
@@ -1197,25 +1158,7 @@
           <w:b/>
           <w:szCs w:val="23"/>
         </w:rPr>
-        <w:t xml:space="preserve"> </w:t>
-      </w:r>
-      <w:proofErr w:type="spellStart"/>
-      <w:r>
-        <w:rPr>
-          <w:rFonts w:ascii="Times New Roman" w:hAnsi="Times New Roman" w:cs="Times New Roman"/>
-          <w:b/>
-          <w:szCs w:val="23"/>
-        </w:rPr>
-        <w:t>FourthIdea</w:t>
-      </w:r>
-      <w:proofErr w:type="spellEnd"/>
-      <w:r>
-        <w:rPr>
-          <w:rFonts w:ascii="Times New Roman" w:hAnsi="Times New Roman" w:cs="Times New Roman"/>
-          <w:b/>
-          <w:szCs w:val="23"/>
-        </w:rPr>
-        <w:t xml:space="preserve"> Inc.</w:t>
+        <w:t xml:space="preserve"> FourthIdea Inc.</w:t>
       </w:r>
       <w:r>
         <w:rPr>
@@ -1416,18 +1359,8 @@
           <w:sz w:val="21"/>
           <w:szCs w:val="21"/>
         </w:rPr>
-        <w:t>Premiere Pro/</w:t>
-      </w:r>
-      <w:proofErr w:type="spellStart"/>
-      <w:r>
-        <w:rPr>
-          <w:rFonts w:ascii="Times New Roman" w:hAnsi="Times New Roman" w:cs="Times New Roman"/>
-          <w:sz w:val="21"/>
-          <w:szCs w:val="21"/>
-        </w:rPr>
-        <w:t>AfterEffects</w:t>
-      </w:r>
-      <w:proofErr w:type="spellEnd"/>
+        <w:t>Premiere Pro/AfterEffects</w:t>
+      </w:r>
       <w:r>
         <w:rPr>
           <w:rFonts w:ascii="Times New Roman" w:hAnsi="Times New Roman" w:cs="Times New Roman"/>
@@ -1506,25 +1439,7 @@
           <w:sz w:val="21"/>
           <w:szCs w:val="21"/>
         </w:rPr>
-        <w:t xml:space="preserve"> through </w:t>
-      </w:r>
-      <w:proofErr w:type="spellStart"/>
-      <w:r>
-        <w:rPr>
-          <w:rFonts w:ascii="Times New Roman" w:hAnsi="Times New Roman" w:cs="Times New Roman"/>
-          <w:sz w:val="21"/>
-          <w:szCs w:val="21"/>
-        </w:rPr>
-        <w:t>FunctionPoint</w:t>
-      </w:r>
-      <w:proofErr w:type="spellEnd"/>
-      <w:r>
-        <w:rPr>
-          <w:rFonts w:ascii="Times New Roman" w:hAnsi="Times New Roman" w:cs="Times New Roman"/>
-          <w:sz w:val="21"/>
-          <w:szCs w:val="21"/>
-        </w:rPr>
-        <w:t>.</w:t>
+        <w:t xml:space="preserve"> through FunctionPoint.</w:t>
       </w:r>
     </w:p>
     <w:p>
@@ -1697,7 +1612,6 @@
         </w:rPr>
         <w:tab/>
       </w:r>
-      <w:proofErr w:type="gramStart"/>
       <w:r>
         <w:rPr>
           <w:rFonts w:ascii="Times New Roman" w:hAnsi="Times New Roman" w:cs="Times New Roman"/>
@@ -1723,7 +1637,6 @@
         </w:rPr>
         <w:tab/>
       </w:r>
-      <w:proofErr w:type="gramEnd"/>
       <w:r>
         <w:rPr>
           <w:rFonts w:ascii="Times New Roman" w:hAnsi="Times New Roman" w:cs="Times New Roman"/>
@@ -1863,25 +1776,7 @@
           <w:b/>
           <w:szCs w:val="23"/>
         </w:rPr>
-        <w:t xml:space="preserve">, </w:t>
-      </w:r>
-      <w:proofErr w:type="spellStart"/>
-      <w:r>
-        <w:rPr>
-          <w:rFonts w:ascii="Times New Roman" w:hAnsi="Times New Roman" w:cs="Times New Roman"/>
-          <w:b/>
-          <w:szCs w:val="23"/>
-        </w:rPr>
-        <w:t>Loptr</w:t>
-      </w:r>
-      <w:proofErr w:type="spellEnd"/>
-      <w:r>
-        <w:rPr>
-          <w:rFonts w:ascii="Times New Roman" w:hAnsi="Times New Roman" w:cs="Times New Roman"/>
-          <w:b/>
-          <w:szCs w:val="23"/>
-        </w:rPr>
-        <w:t xml:space="preserve"> LLC</w:t>
+        <w:t>, Loptr LLC</w:t>
       </w:r>
       <w:r>
         <w:rPr>
@@ -2220,25 +2115,7 @@
           <w:b/>
           <w:szCs w:val="23"/>
         </w:rPr>
-        <w:t xml:space="preserve">URL Logger and Verifier, </w:t>
-      </w:r>
-      <w:proofErr w:type="spellStart"/>
-      <w:r>
-        <w:rPr>
-          <w:rFonts w:ascii="Times New Roman" w:hAnsi="Times New Roman" w:cs="Times New Roman"/>
-          <w:b/>
-          <w:szCs w:val="23"/>
-        </w:rPr>
-        <w:t>SmartAsset</w:t>
-      </w:r>
-      <w:proofErr w:type="spellEnd"/>
-      <w:r>
-        <w:rPr>
-          <w:rFonts w:ascii="Times New Roman" w:hAnsi="Times New Roman" w:cs="Times New Roman"/>
-          <w:b/>
-          <w:szCs w:val="23"/>
-        </w:rPr>
-        <w:t xml:space="preserve"> Inc. </w:t>
+        <w:t xml:space="preserve">URL Logger and Verifier, SmartAsset Inc. </w:t>
       </w:r>
       <w:r>
         <w:rPr>
@@ -2340,25 +2217,7 @@
           <w:sz w:val="21"/>
           <w:szCs w:val="21"/>
         </w:rPr>
-        <w:t xml:space="preserve"> server errors on </w:t>
-      </w:r>
-      <w:proofErr w:type="spellStart"/>
-      <w:r>
-        <w:rPr>
-          <w:rFonts w:ascii="Times New Roman" w:hAnsi="Times New Roman" w:cs="Times New Roman"/>
-          <w:sz w:val="21"/>
-          <w:szCs w:val="21"/>
-        </w:rPr>
-        <w:t>SmartAsset’s</w:t>
-      </w:r>
-      <w:proofErr w:type="spellEnd"/>
-      <w:r>
-        <w:rPr>
-          <w:rFonts w:ascii="Times New Roman" w:hAnsi="Times New Roman" w:cs="Times New Roman"/>
-          <w:sz w:val="21"/>
-          <w:szCs w:val="21"/>
-        </w:rPr>
-        <w:t xml:space="preserve"> site.</w:t>
+        <w:t xml:space="preserve"> server errors on SmartAsset’s site.</w:t>
       </w:r>
     </w:p>
     <w:p>
@@ -6332,7 +6191,7 @@
 </file>
 
 <file path=customXml/itemProps1.xml><?xml version="1.0" encoding="utf-8"?>
-<ds:datastoreItem xmlns:ds="http://schemas.openxmlformats.org/officeDocument/2006/customXml" ds:itemID="{1F236D65-CFBE-4136-8301-92C9F7203FF4}">
+<ds:datastoreItem xmlns:ds="http://schemas.openxmlformats.org/officeDocument/2006/customXml" ds:itemID="{1CC6EBEE-A899-4FF8-9D0F-CF310452C239}">
   <ds:schemaRefs>
     <ds:schemaRef ds:uri="http://schemas.openxmlformats.org/officeDocument/2006/bibliography"/>
   </ds:schemaRefs>

</xml_diff>